<commit_message>
added some cool transitions
</commit_message>
<xml_diff>
--- a/Resources/Strategies Explained.docx
+++ b/Resources/Strategies Explained.docx
@@ -16,6 +16,8 @@
         </w:rPr>
         <w:t>Exchange</w:t>
       </w:r>
+      <w:bookmarkStart w:id="0" w:name="_GoBack"/>
+      <w:bookmarkEnd w:id="0"/>
     </w:p>
     <w:p>
       <w:pPr>
@@ -24,18 +26,38 @@
           <w:ilvl w:val="0"/>
           <w:numId w:val="1"/>
         </w:numPr>
-      </w:pPr>
-      <w:r>
+        <w:rPr>
+          <w:highlight w:val="magenta"/>
+        </w:rPr>
+      </w:pPr>
+      <w:commentRangeStart w:id="1"/>
+      <w:r>
+        <w:rPr>
+          <w:highlight w:val="magenta"/>
+        </w:rPr>
         <w:t>Utilizing and contributing to open source design (</w:t>
       </w:r>
       <w:proofErr w:type="spellStart"/>
       <w:r>
+        <w:rPr>
+          <w:highlight w:val="magenta"/>
+        </w:rPr>
         <w:t>wikihouse</w:t>
       </w:r>
       <w:proofErr w:type="spellEnd"/>
       <w:r>
+        <w:rPr>
+          <w:highlight w:val="magenta"/>
+        </w:rPr>
         <w:t>/shared solutions)</w:t>
       </w:r>
+      <w:commentRangeEnd w:id="1"/>
+      <w:r>
+        <w:rPr>
+          <w:rStyle w:val="CommentReference"/>
+        </w:rPr>
+        <w:commentReference w:id="1"/>
+      </w:r>
     </w:p>
     <w:p>
       <w:pPr>
@@ -298,7 +320,7 @@
           <w:highlight w:val="yellow"/>
         </w:rPr>
       </w:pPr>
-      <w:commentRangeStart w:id="0"/>
+      <w:commentRangeStart w:id="2"/>
       <w:r>
         <w:rPr>
           <w:highlight w:val="yellow"/>
@@ -344,13 +366,13 @@
         </w:rPr>
         <w:t xml:space="preserve"> This aims at leveraging local materials to reduce embodied carbon of products</w:t>
       </w:r>
-      <w:commentRangeEnd w:id="0"/>
+      <w:commentRangeEnd w:id="2"/>
       <w:r>
         <w:rPr>
           <w:rStyle w:val="CommentReference"/>
           <w:highlight w:val="yellow"/>
         </w:rPr>
-        <w:commentReference w:id="0"/>
+        <w:commentReference w:id="2"/>
       </w:r>
       <w:r>
         <w:rPr>
@@ -370,7 +392,7 @@
           <w:highlight w:val="cyan"/>
         </w:rPr>
       </w:pPr>
-      <w:commentRangeStart w:id="1"/>
+      <w:commentRangeStart w:id="3"/>
       <w:r>
         <w:rPr>
           <w:b/>
@@ -439,12 +461,12 @@
         </w:rPr>
         <w:t>manufacturer</w:t>
       </w:r>
-      <w:commentRangeEnd w:id="1"/>
+      <w:commentRangeEnd w:id="3"/>
       <w:r>
         <w:rPr>
           <w:rStyle w:val="CommentReference"/>
         </w:rPr>
-        <w:commentReference w:id="1"/>
+        <w:commentReference w:id="3"/>
       </w:r>
       <w:r>
         <w:rPr>
@@ -2669,19 +2691,19 @@
           <w:highlight w:val="magenta"/>
         </w:rPr>
       </w:pPr>
-      <w:commentRangeStart w:id="2"/>
+      <w:commentRangeStart w:id="4"/>
       <w:r>
         <w:rPr>
           <w:highlight w:val="magenta"/>
         </w:rPr>
         <w:t>Upcycling</w:t>
       </w:r>
-      <w:commentRangeEnd w:id="2"/>
+      <w:commentRangeEnd w:id="4"/>
       <w:r>
         <w:rPr>
           <w:rStyle w:val="CommentReference"/>
         </w:rPr>
-        <w:commentReference w:id="2"/>
+        <w:commentReference w:id="4"/>
       </w:r>
     </w:p>
     <w:p>
@@ -2861,15 +2883,7 @@
         <w:rPr>
           <w:highlight w:val="yellow"/>
         </w:rPr>
-        <w:t>Tracking material</w:t>
-      </w:r>
-      <w:bookmarkStart w:id="3" w:name="_GoBack"/>
-      <w:bookmarkEnd w:id="3"/>
-      <w:r>
-        <w:rPr>
-          <w:highlight w:val="yellow"/>
-        </w:rPr>
-        <w:t xml:space="preserve"> passports</w:t>
+        <w:t>Tracking material passports</w:t>
       </w:r>
       <w:r>
         <w:rPr>
@@ -3378,7 +3392,7 @@
 
 <file path=word/comments.xml><?xml version="1.0" encoding="utf-8"?>
 <w:comments xmlns:wpc="http://schemas.microsoft.com/office/word/2010/wordprocessingCanvas" xmlns:cx="http://schemas.microsoft.com/office/drawing/2014/chartex" xmlns:cx1="http://schemas.microsoft.com/office/drawing/2015/9/8/chartex" xmlns:cx2="http://schemas.microsoft.com/office/drawing/2015/10/21/chartex" xmlns:cx3="http://schemas.microsoft.com/office/drawing/2016/5/9/chartex" xmlns:cx4="http://schemas.microsoft.com/office/drawing/2016/5/10/chartex" xmlns:cx5="http://schemas.microsoft.com/office/drawing/2016/5/11/chartex" xmlns:cx6="http://schemas.microsoft.com/office/drawing/2016/5/12/chartex" xmlns:cx7="http://schemas.microsoft.com/office/drawing/2016/5/13/chartex" xmlns:cx8="http://schemas.microsoft.com/office/drawing/2016/5/14/chartex" xmlns:mc="http://schemas.openxmlformats.org/markup-compatibility/2006" xmlns:aink="http://schemas.microsoft.com/office/drawing/2016/ink" xmlns:am3d="http://schemas.microsoft.com/office/drawing/2017/model3d" xmlns:o="urn:schemas-microsoft-com:office:office" xmlns:r="http://schemas.openxmlformats.org/officeDocument/2006/relationships" xmlns:m="http://schemas.openxmlformats.org/officeDocument/2006/math" xmlns:v="urn:schemas-microsoft-com:vml" xmlns:wp14="http://schemas.microsoft.com/office/word/2010/wordprocessingDrawing" xmlns:wp="http://schemas.openxmlformats.org/drawingml/2006/wordprocessingDrawing" xmlns:w10="urn:schemas-microsoft-com:office:word" xmlns:w="http://schemas.openxmlformats.org/wordprocessingml/2006/main" xmlns:w14="http://schemas.microsoft.com/office/word/2010/wordml" xmlns:w15="http://schemas.microsoft.com/office/word/2012/wordml" xmlns:w16cid="http://schemas.microsoft.com/office/word/2016/wordml/cid" xmlns:w16se="http://schemas.microsoft.com/office/word/2015/wordml/symex" xmlns:wpg="http://schemas.microsoft.com/office/word/2010/wordprocessingGroup" xmlns:wpi="http://schemas.microsoft.com/office/word/2010/wordprocessingInk" xmlns:wne="http://schemas.microsoft.com/office/word/2006/wordml" xmlns:wps="http://schemas.microsoft.com/office/word/2010/wordprocessingShape" mc:Ignorable="w14 w15 w16se w16cid wp14">
-  <w:comment w:id="0" w:author="Dustin Schipper" w:date="2021-01-11T11:09:00Z" w:initials="DS">
+  <w:comment w:id="1" w:author="Dustin Schipper" w:date="2021-01-11T21:57:00Z" w:initials="DS">
     <w:p>
       <w:pPr>
         <w:pStyle w:val="CommentText"/>
@@ -3390,11 +3404,27 @@
         <w:annotationRef/>
       </w:r>
       <w:r>
+        <w:t>Missing Description</w:t>
+      </w:r>
+    </w:p>
+  </w:comment>
+  <w:comment w:id="2" w:author="Dustin Schipper" w:date="2021-01-11T11:09:00Z" w:initials="DS">
+    <w:p>
+      <w:pPr>
+        <w:pStyle w:val="CommentText"/>
+      </w:pPr>
+      <w:r>
+        <w:rPr>
+          <w:rStyle w:val="CommentReference"/>
+        </w:rPr>
+        <w:annotationRef/>
+      </w:r>
+      <w:r>
         <w:t>How are these buttons different than those under the actors?</w:t>
       </w:r>
     </w:p>
   </w:comment>
-  <w:comment w:id="1" w:author="Dustin Schipper" w:date="2021-01-11T11:09:00Z" w:initials="DS">
+  <w:comment w:id="3" w:author="Dustin Schipper" w:date="2021-01-11T11:09:00Z" w:initials="DS">
     <w:p>
       <w:pPr>
         <w:pStyle w:val="CommentText"/>
@@ -3410,7 +3440,7 @@
       </w:r>
     </w:p>
   </w:comment>
-  <w:comment w:id="2" w:author="Dustin Schipper" w:date="2021-01-11T11:21:00Z" w:initials="DS">
+  <w:comment w:id="4" w:author="Dustin Schipper" w:date="2021-01-11T11:21:00Z" w:initials="DS">
     <w:p>
       <w:pPr>
         <w:pStyle w:val="CommentText"/>
@@ -3431,6 +3461,7 @@
 
 <file path=word/commentsExtended.xml><?xml version="1.0" encoding="utf-8"?>
 <w15:commentsEx xmlns:wpc="http://schemas.microsoft.com/office/word/2010/wordprocessingCanvas" xmlns:cx="http://schemas.microsoft.com/office/drawing/2014/chartex" xmlns:cx1="http://schemas.microsoft.com/office/drawing/2015/9/8/chartex" xmlns:cx2="http://schemas.microsoft.com/office/drawing/2015/10/21/chartex" xmlns:cx3="http://schemas.microsoft.com/office/drawing/2016/5/9/chartex" xmlns:cx4="http://schemas.microsoft.com/office/drawing/2016/5/10/chartex" xmlns:cx5="http://schemas.microsoft.com/office/drawing/2016/5/11/chartex" xmlns:cx6="http://schemas.microsoft.com/office/drawing/2016/5/12/chartex" xmlns:cx7="http://schemas.microsoft.com/office/drawing/2016/5/13/chartex" xmlns:cx8="http://schemas.microsoft.com/office/drawing/2016/5/14/chartex" xmlns:mc="http://schemas.openxmlformats.org/markup-compatibility/2006" xmlns:aink="http://schemas.microsoft.com/office/drawing/2016/ink" xmlns:am3d="http://schemas.microsoft.com/office/drawing/2017/model3d" xmlns:o="urn:schemas-microsoft-com:office:office" xmlns:r="http://schemas.openxmlformats.org/officeDocument/2006/relationships" xmlns:m="http://schemas.openxmlformats.org/officeDocument/2006/math" xmlns:v="urn:schemas-microsoft-com:vml" xmlns:wp14="http://schemas.microsoft.com/office/word/2010/wordprocessingDrawing" xmlns:wp="http://schemas.openxmlformats.org/drawingml/2006/wordprocessingDrawing" xmlns:w10="urn:schemas-microsoft-com:office:word" xmlns:w="http://schemas.openxmlformats.org/wordprocessingml/2006/main" xmlns:w14="http://schemas.microsoft.com/office/word/2010/wordml" xmlns:w15="http://schemas.microsoft.com/office/word/2012/wordml" xmlns:w16cid="http://schemas.microsoft.com/office/word/2016/wordml/cid" xmlns:w16se="http://schemas.microsoft.com/office/word/2015/wordml/symex" xmlns:wpg="http://schemas.microsoft.com/office/word/2010/wordprocessingGroup" xmlns:wpi="http://schemas.microsoft.com/office/word/2010/wordprocessingInk" xmlns:wne="http://schemas.microsoft.com/office/word/2006/wordml" xmlns:wps="http://schemas.microsoft.com/office/word/2010/wordprocessingShape" mc:Ignorable="w14 w15 w16se w16cid wp14">
+  <w15:commentEx w15:paraId="54E277E7" w15:done="0"/>
   <w15:commentEx w15:paraId="06586258" w15:done="0"/>
   <w15:commentEx w15:paraId="5F7B30AE" w15:done="0"/>
   <w15:commentEx w15:paraId="0FCC668C" w15:done="0"/>
@@ -3439,6 +3470,7 @@
 
 <file path=word/commentsIds.xml><?xml version="1.0" encoding="utf-8"?>
 <w16cid:commentsIds xmlns:wpc="http://schemas.microsoft.com/office/word/2010/wordprocessingCanvas" xmlns:cx="http://schemas.microsoft.com/office/drawing/2014/chartex" xmlns:cx1="http://schemas.microsoft.com/office/drawing/2015/9/8/chartex" xmlns:cx2="http://schemas.microsoft.com/office/drawing/2015/10/21/chartex" xmlns:cx3="http://schemas.microsoft.com/office/drawing/2016/5/9/chartex" xmlns:cx4="http://schemas.microsoft.com/office/drawing/2016/5/10/chartex" xmlns:cx5="http://schemas.microsoft.com/office/drawing/2016/5/11/chartex" xmlns:cx6="http://schemas.microsoft.com/office/drawing/2016/5/12/chartex" xmlns:cx7="http://schemas.microsoft.com/office/drawing/2016/5/13/chartex" xmlns:cx8="http://schemas.microsoft.com/office/drawing/2016/5/14/chartex" xmlns:mc="http://schemas.openxmlformats.org/markup-compatibility/2006" xmlns:aink="http://schemas.microsoft.com/office/drawing/2016/ink" xmlns:am3d="http://schemas.microsoft.com/office/drawing/2017/model3d" xmlns:o="urn:schemas-microsoft-com:office:office" xmlns:r="http://schemas.openxmlformats.org/officeDocument/2006/relationships" xmlns:m="http://schemas.openxmlformats.org/officeDocument/2006/math" xmlns:v="urn:schemas-microsoft-com:vml" xmlns:wp14="http://schemas.microsoft.com/office/word/2010/wordprocessingDrawing" xmlns:wp="http://schemas.openxmlformats.org/drawingml/2006/wordprocessingDrawing" xmlns:w10="urn:schemas-microsoft-com:office:word" xmlns:w="http://schemas.openxmlformats.org/wordprocessingml/2006/main" xmlns:w14="http://schemas.microsoft.com/office/word/2010/wordml" xmlns:w15="http://schemas.microsoft.com/office/word/2012/wordml" xmlns:w16cid="http://schemas.microsoft.com/office/word/2016/wordml/cid" xmlns:w16se="http://schemas.microsoft.com/office/word/2015/wordml/symex" xmlns:wpg="http://schemas.microsoft.com/office/word/2010/wordprocessingGroup" xmlns:wpi="http://schemas.microsoft.com/office/word/2010/wordprocessingInk" xmlns:wne="http://schemas.microsoft.com/office/word/2006/wordml" xmlns:wps="http://schemas.microsoft.com/office/word/2010/wordprocessingShape" mc:Ignorable="w14 w15 w16se w16cid wp14">
+  <w16cid:commentId w16cid:paraId="54E277E7" w16cid:durableId="23A74866"/>
   <w16cid:commentId w16cid:paraId="06586258" w16cid:durableId="23A6B04E"/>
   <w16cid:commentId w16cid:paraId="5F7B30AE" w16cid:durableId="23A6B072"/>
   <w16cid:commentId w16cid:paraId="0FCC668C" w16cid:durableId="23A6B357"/>
@@ -4449,15 +4481,6 @@
 </file>
 
 <file path=customXml/item2.xml><?xml version="1.0" encoding="utf-8"?>
-<?mso-contentType ?>
-<FormTemplates xmlns="http://schemas.microsoft.com/sharepoint/v3/contenttype/forms">
-  <Display>DocumentLibraryForm</Display>
-  <Edit>DocumentLibraryForm</Edit>
-  <New>DocumentLibraryForm</New>
-</FormTemplates>
-</file>
-
-<file path=customXml/item3.xml><?xml version="1.0" encoding="utf-8"?>
 <ct:contentTypeSchema xmlns:ct="http://schemas.microsoft.com/office/2006/metadata/contentType" xmlns:ma="http://schemas.microsoft.com/office/2006/metadata/properties/metaAttributes" ct:_="" ma:_="" ma:contentTypeName="Document" ma:contentTypeID="0x01010068915C0095BB8B498292DCF4E3368C15" ma:contentTypeVersion="12" ma:contentTypeDescription="Create a new document." ma:contentTypeScope="" ma:versionID="7eaa6bfa2270a233d7f0af7429f64dbe">
   <xsd:schema xmlns:xsd="http://www.w3.org/2001/XMLSchema" xmlns:xs="http://www.w3.org/2001/XMLSchema" xmlns:p="http://schemas.microsoft.com/office/2006/metadata/properties" xmlns:ns3="c35dd053-a245-45b1-8a4d-4989fa819675" xmlns:ns4="a370f019-ae9f-418b-ac65-bba5143b33e7" targetNamespace="http://schemas.microsoft.com/office/2006/metadata/properties" ma:root="true" ma:fieldsID="6a65cffc772c1a77dae0b59fbd13db80" ns3:_="" ns4:_="">
     <xsd:import namespace="c35dd053-a245-45b1-8a4d-4989fa819675"/>
@@ -4674,6 +4697,15 @@
 </ct:contentTypeSchema>
 </file>
 
+<file path=customXml/item3.xml><?xml version="1.0" encoding="utf-8"?>
+<?mso-contentType ?>
+<FormTemplates xmlns="http://schemas.microsoft.com/sharepoint/v3/contenttype/forms">
+  <Display>DocumentLibraryForm</Display>
+  <Edit>DocumentLibraryForm</Edit>
+  <New>DocumentLibraryForm</New>
+</FormTemplates>
+</file>
+
 <file path=customXml/itemProps1.xml><?xml version="1.0" encoding="utf-8"?>
 <ds:datastoreItem xmlns:ds="http://schemas.openxmlformats.org/officeDocument/2006/customXml" ds:itemID="{2FE22E0D-5E3E-46A1-AAEB-19F5394FDCB8}">
   <ds:schemaRefs>
@@ -4692,14 +4724,6 @@
 </file>
 
 <file path=customXml/itemProps2.xml><?xml version="1.0" encoding="utf-8"?>
-<ds:datastoreItem xmlns:ds="http://schemas.openxmlformats.org/officeDocument/2006/customXml" ds:itemID="{3E69414A-4AE3-4142-B195-D085C547C87D}">
-  <ds:schemaRefs>
-    <ds:schemaRef ds:uri="http://schemas.microsoft.com/sharepoint/v3/contenttype/forms"/>
-  </ds:schemaRefs>
-</ds:datastoreItem>
-</file>
-
-<file path=customXml/itemProps3.xml><?xml version="1.0" encoding="utf-8"?>
 <ds:datastoreItem xmlns:ds="http://schemas.openxmlformats.org/officeDocument/2006/customXml" ds:itemID="{B32241DD-2AA4-4640-89A0-FF51F81F8F0F}">
   <ds:schemaRefs>
     <ds:schemaRef ds:uri="http://schemas.microsoft.com/office/2006/metadata/contentType"/>
@@ -4716,4 +4740,12 @@
     <ds:schemaRef ds:uri="http://schemas.microsoft.com/internal/obd"/>
   </ds:schemaRefs>
 </ds:datastoreItem>
+</file>
+
+<file path=customXml/itemProps3.xml><?xml version="1.0" encoding="utf-8"?>
+<ds:datastoreItem xmlns:ds="http://schemas.openxmlformats.org/officeDocument/2006/customXml" ds:itemID="{3E69414A-4AE3-4142-B195-D085C547C87D}">
+  <ds:schemaRefs>
+    <ds:schemaRef ds:uri="http://schemas.microsoft.com/sharepoint/v3/contenttype/forms"/>
+  </ds:schemaRefs>
+</ds:datastoreItem>
 </file>
</xml_diff>